<commit_message>
US1287, update doc with some locations of where code will change.
</commit_message>
<xml_diff>
--- a/docs/Tiwi Pro Property File Values.docx
+++ b/docs/Tiwi Pro Property File Values.docx
@@ -1222,6 +1222,815 @@
             <w:pPr>
               <w:jc w:val="center"/>
             </w:pPr>
+          </w:p>
+        </w:tc>
+      </w:tr>
+    </w:tbl>
+    <w:p/>
+    <w:p/>
+    <w:p/>
+    <w:p/>
+    <w:tbl>
+      <w:tblPr>
+        <w:tblStyle w:val="TableGrid"/>
+        <w:tblW w:w="4944" w:type="pct"/>
+        <w:tblLayout w:type="fixed"/>
+        <w:tblLook w:val="04A0"/>
+      </w:tblPr>
+      <w:tblGrid>
+        <w:gridCol w:w="3708"/>
+        <w:gridCol w:w="5761"/>
+      </w:tblGrid>
+      <w:tr>
+        <w:tc>
+          <w:tcPr>
+            <w:tcW w:w="1958" w:type="pct"/>
+            <w:shd w:val="clear" w:color="auto" w:fill="D9D9D9" w:themeFill="background1" w:themeFillShade="D9"/>
+          </w:tcPr>
+          <w:p>
+            <w:pPr>
+              <w:jc w:val="center"/>
+            </w:pPr>
+            <w:r>
+              <w:t>Property</w:t>
+            </w:r>
+          </w:p>
+        </w:tc>
+        <w:tc>
+          <w:tcPr>
+            <w:tcW w:w="3042" w:type="pct"/>
+            <w:shd w:val="clear" w:color="auto" w:fill="D9D9D9" w:themeFill="background1" w:themeFillShade="D9"/>
+          </w:tcPr>
+          <w:p>
+            <w:pPr>
+              <w:jc w:val="center"/>
+            </w:pPr>
+            <w:r>
+              <w:t>Changes</w:t>
+            </w:r>
+          </w:p>
+        </w:tc>
+      </w:tr>
+      <w:tr>
+        <w:tc>
+          <w:tcPr>
+            <w:tcW w:w="1958" w:type="pct"/>
+          </w:tcPr>
+          <w:p>
+            <w:proofErr w:type="spellStart"/>
+            <w:r>
+              <w:t>proxy.siloDataAcessHost</w:t>
+            </w:r>
+            <w:proofErr w:type="spellEnd"/>
+          </w:p>
+        </w:tc>
+        <w:tc>
+          <w:tcPr>
+            <w:tcW w:w="3042" w:type="pct"/>
+          </w:tcPr>
+          <w:p/>
+        </w:tc>
+      </w:tr>
+      <w:tr>
+        <w:tc>
+          <w:tcPr>
+            <w:tcW w:w="1958" w:type="pct"/>
+          </w:tcPr>
+          <w:p>
+            <w:proofErr w:type="spellStart"/>
+            <w:r>
+              <w:t>proxy.siloDataAccessPort</w:t>
+            </w:r>
+            <w:proofErr w:type="spellEnd"/>
+          </w:p>
+        </w:tc>
+        <w:tc>
+          <w:tcPr>
+            <w:tcW w:w="3042" w:type="pct"/>
+          </w:tcPr>
+          <w:p/>
+        </w:tc>
+      </w:tr>
+      <w:tr>
+        <w:tc>
+          <w:tcPr>
+            <w:tcW w:w="1958" w:type="pct"/>
+          </w:tcPr>
+          <w:p>
+            <w:proofErr w:type="spellStart"/>
+            <w:r>
+              <w:t>mapserver.geonames.url</w:t>
+            </w:r>
+            <w:proofErr w:type="spellEnd"/>
+          </w:p>
+        </w:tc>
+        <w:tc>
+          <w:tcPr>
+            <w:tcW w:w="3042" w:type="pct"/>
+          </w:tcPr>
+          <w:p>
+            <w:r>
+              <w:t>http\://testteen.iwiglobal.com\:8081/geonames/servlet/iwiglobal?srv\=findNearbyAddress</w:t>
+            </w:r>
+          </w:p>
+        </w:tc>
+      </w:tr>
+      <w:tr>
+        <w:tc>
+          <w:tcPr>
+            <w:tcW w:w="1958" w:type="pct"/>
+          </w:tcPr>
+          <w:p>
+            <w:r>
+              <w:t>wms.url</w:t>
+            </w:r>
+          </w:p>
+        </w:tc>
+        <w:tc>
+          <w:tcPr>
+            <w:tcW w:w="3042" w:type="pct"/>
+          </w:tcPr>
+          <w:p>
+            <w:r>
+              <w:t>https:://office.iwiglobal.com:8946/</w:t>
+            </w:r>
+            <w:proofErr w:type="spellStart"/>
+            <w:r>
+              <w:t>cgi</w:t>
+            </w:r>
+            <w:proofErr w:type="spellEnd"/>
+            <w:r>
+              <w:t>-bin/</w:t>
+            </w:r>
+            <w:proofErr w:type="spellStart"/>
+            <w:r>
+              <w:t>mapserv</w:t>
+            </w:r>
+            <w:proofErr w:type="spellEnd"/>
+          </w:p>
+        </w:tc>
+      </w:tr>
+      <w:tr>
+        <w:tc>
+          <w:tcPr>
+            <w:tcW w:w="1958" w:type="pct"/>
+          </w:tcPr>
+          <w:p>
+            <w:proofErr w:type="spellStart"/>
+            <w:r>
+              <w:t>wms.query</w:t>
+            </w:r>
+            <w:proofErr w:type="spellEnd"/>
+          </w:p>
+        </w:tc>
+        <w:tc>
+          <w:tcPr>
+            <w:tcW w:w="3042" w:type="pct"/>
+          </w:tcPr>
+          <w:p>
+            <w:r>
+              <w:t>?map=/</w:t>
+            </w:r>
+            <w:proofErr w:type="spellStart"/>
+            <w:r>
+              <w:t>var</w:t>
+            </w:r>
+            <w:proofErr w:type="spellEnd"/>
+            <w:r>
+              <w:t>/www/</w:t>
+            </w:r>
+            <w:proofErr w:type="spellStart"/>
+            <w:r>
+              <w:t>mapserver</w:t>
+            </w:r>
+            <w:proofErr w:type="spellEnd"/>
+            <w:r>
+              <w:t>/</w:t>
+            </w:r>
+            <w:proofErr w:type="spellStart"/>
+            <w:r>
+              <w:t>romania</w:t>
+            </w:r>
+            <w:proofErr w:type="spellEnd"/>
+            <w:r>
+              <w:t>/romania.map</w:t>
+            </w:r>
+          </w:p>
+        </w:tc>
+      </w:tr>
+      <w:tr>
+        <w:tc>
+          <w:tcPr>
+            <w:tcW w:w="1958" w:type="pct"/>
+          </w:tcPr>
+          <w:p>
+            <w:proofErr w:type="spellStart"/>
+            <w:r>
+              <w:t>wms.layers</w:t>
+            </w:r>
+            <w:proofErr w:type="spellEnd"/>
+          </w:p>
+        </w:tc>
+        <w:tc>
+          <w:tcPr>
+            <w:tcW w:w="3042" w:type="pct"/>
+          </w:tcPr>
+          <w:p>
+            <w:proofErr w:type="spellStart"/>
+            <w:r>
+              <w:t>romania</w:t>
+            </w:r>
+            <w:proofErr w:type="spellEnd"/>
+            <w:r>
+              <w:t xml:space="preserve"> Rom </w:t>
+            </w:r>
+            <w:proofErr w:type="spellStart"/>
+            <w:r>
+              <w:t>rompoly</w:t>
+            </w:r>
+            <w:proofErr w:type="spellEnd"/>
+            <w:r>
+              <w:t xml:space="preserve"> POI</w:t>
+            </w:r>
+          </w:p>
+        </w:tc>
+      </w:tr>
+      <w:tr>
+        <w:tc>
+          <w:tcPr>
+            <w:tcW w:w="1958" w:type="pct"/>
+          </w:tcPr>
+          <w:p>
+            <w:proofErr w:type="spellStart"/>
+            <w:r>
+              <w:t>wms.layer.queryparam</w:t>
+            </w:r>
+            <w:proofErr w:type="spellEnd"/>
+          </w:p>
+        </w:tc>
+        <w:tc>
+          <w:tcPr>
+            <w:tcW w:w="3042" w:type="pct"/>
+          </w:tcPr>
+          <w:p>
+            <w:proofErr w:type="spellStart"/>
+            <w:r>
+              <w:t>rompoi</w:t>
+            </w:r>
+            <w:proofErr w:type="spellEnd"/>
+          </w:p>
+        </w:tc>
+      </w:tr>
+      <w:tr>
+        <w:tc>
+          <w:tcPr>
+            <w:tcW w:w="1958" w:type="pct"/>
+          </w:tcPr>
+          <w:p>
+            <w:proofErr w:type="spellStart"/>
+            <w:r>
+              <w:t>google.map.url</w:t>
+            </w:r>
+            <w:proofErr w:type="spellEnd"/>
+          </w:p>
+        </w:tc>
+        <w:tc>
+          <w:tcPr>
+            <w:tcW w:w="3042" w:type="pct"/>
+          </w:tcPr>
+          <w:p/>
+        </w:tc>
+      </w:tr>
+      <w:tr>
+        <w:tc>
+          <w:tcPr>
+            <w:tcW w:w="1958" w:type="pct"/>
+          </w:tcPr>
+          <w:p>
+            <w:proofErr w:type="spellStart"/>
+            <w:r>
+              <w:t>google.map.geo.url</w:t>
+            </w:r>
+            <w:proofErr w:type="spellEnd"/>
+          </w:p>
+        </w:tc>
+        <w:tc>
+          <w:tcPr>
+            <w:tcW w:w="3042" w:type="pct"/>
+          </w:tcPr>
+          <w:p/>
+        </w:tc>
+      </w:tr>
+      <w:tr>
+        <w:tc>
+          <w:tcPr>
+            <w:tcW w:w="1958" w:type="pct"/>
+          </w:tcPr>
+          <w:p>
+            <w:proofErr w:type="spellStart"/>
+            <w:r>
+              <w:t>mailserver</w:t>
+            </w:r>
+            <w:proofErr w:type="spellEnd"/>
+          </w:p>
+        </w:tc>
+        <w:tc>
+          <w:tcPr>
+            <w:tcW w:w="3042" w:type="pct"/>
+          </w:tcPr>
+          <w:p>
+            <w:r>
+              <w:t>testteen.iwiglobal.com</w:t>
+            </w:r>
+          </w:p>
+        </w:tc>
+      </w:tr>
+      <w:tr>
+        <w:tc>
+          <w:tcPr>
+            <w:tcW w:w="1958" w:type="pct"/>
+          </w:tcPr>
+          <w:p>
+            <w:proofErr w:type="spellStart"/>
+            <w:r>
+              <w:t>mail.debug</w:t>
+            </w:r>
+            <w:proofErr w:type="spellEnd"/>
+          </w:p>
+        </w:tc>
+        <w:tc>
+          <w:tcPr>
+            <w:tcW w:w="3042" w:type="pct"/>
+          </w:tcPr>
+          <w:p>
+            <w:r>
+              <w:t>false</w:t>
+            </w:r>
+          </w:p>
+        </w:tc>
+      </w:tr>
+      <w:tr>
+        <w:tc>
+          <w:tcPr>
+            <w:tcW w:w="1958" w:type="pct"/>
+          </w:tcPr>
+          <w:p>
+            <w:proofErr w:type="spellStart"/>
+            <w:r>
+              <w:t>teenproxy.siloDataAccessHost</w:t>
+            </w:r>
+            <w:proofErr w:type="spellEnd"/>
+          </w:p>
+        </w:tc>
+        <w:tc>
+          <w:tcPr>
+            <w:tcW w:w="3042" w:type="pct"/>
+          </w:tcPr>
+          <w:p>
+            <w:r>
+              <w:t>10.0.35.20</w:t>
+            </w:r>
+          </w:p>
+        </w:tc>
+      </w:tr>
+      <w:tr>
+        <w:tc>
+          <w:tcPr>
+            <w:tcW w:w="1958" w:type="pct"/>
+          </w:tcPr>
+          <w:p>
+            <w:proofErr w:type="spellStart"/>
+            <w:r>
+              <w:t>teenproxy.silodataaccessport</w:t>
+            </w:r>
+            <w:proofErr w:type="spellEnd"/>
+          </w:p>
+        </w:tc>
+        <w:tc>
+          <w:tcPr>
+            <w:tcW w:w="3042" w:type="pct"/>
+          </w:tcPr>
+          <w:p>
+            <w:r>
+              <w:t>8099</w:t>
+            </w:r>
+          </w:p>
+        </w:tc>
+      </w:tr>
+      <w:tr>
+        <w:tc>
+          <w:tcPr>
+            <w:tcW w:w="1958" w:type="pct"/>
+          </w:tcPr>
+          <w:p>
+            <w:proofErr w:type="spellStart"/>
+            <w:r>
+              <w:t>teenproxy.centraldataaccesshost</w:t>
+            </w:r>
+            <w:proofErr w:type="spellEnd"/>
+          </w:p>
+        </w:tc>
+        <w:tc>
+          <w:tcPr>
+            <w:tcW w:w="3042" w:type="pct"/>
+          </w:tcPr>
+          <w:p>
+            <w:r>
+              <w:t>10.0.35.20</w:t>
+            </w:r>
+          </w:p>
+        </w:tc>
+      </w:tr>
+      <w:tr>
+        <w:tc>
+          <w:tcPr>
+            <w:tcW w:w="1958" w:type="pct"/>
+          </w:tcPr>
+          <w:p>
+            <w:proofErr w:type="spellStart"/>
+            <w:r>
+              <w:t>teenproxy.centraldataaccessport</w:t>
+            </w:r>
+            <w:proofErr w:type="spellEnd"/>
+          </w:p>
+        </w:tc>
+        <w:tc>
+          <w:tcPr>
+            <w:tcW w:w="3042" w:type="pct"/>
+          </w:tcPr>
+          <w:p>
+            <w:r>
+              <w:t>8095</w:t>
+            </w:r>
+          </w:p>
+        </w:tc>
+      </w:tr>
+      <w:tr>
+        <w:tc>
+          <w:tcPr>
+            <w:tcW w:w="1958" w:type="pct"/>
+          </w:tcPr>
+          <w:p>
+            <w:proofErr w:type="spellStart"/>
+            <w:r>
+              <w:t>teenproxy.sbsUserId</w:t>
+            </w:r>
+            <w:proofErr w:type="spellEnd"/>
+          </w:p>
+        </w:tc>
+        <w:tc>
+          <w:tcPr>
+            <w:tcW w:w="3042" w:type="pct"/>
+          </w:tcPr>
+          <w:p>
+            <w:r>
+              <w:t>527</w:t>
+            </w:r>
+          </w:p>
+        </w:tc>
+      </w:tr>
+      <w:tr>
+        <w:tc>
+          <w:tcPr>
+            <w:tcW w:w="1958" w:type="pct"/>
+          </w:tcPr>
+          <w:p>
+            <w:proofErr w:type="spellStart"/>
+            <w:r>
+              <w:t>teenproxy.sbsUserName</w:t>
+            </w:r>
+            <w:proofErr w:type="spellEnd"/>
+          </w:p>
+        </w:tc>
+        <w:tc>
+          <w:tcPr>
+            <w:tcW w:w="3042" w:type="pct"/>
+          </w:tcPr>
+          <w:p>
+            <w:proofErr w:type="spellStart"/>
+            <w:r>
+              <w:t>tiwipro</w:t>
+            </w:r>
+            <w:proofErr w:type="spellEnd"/>
+          </w:p>
+        </w:tc>
+      </w:tr>
+      <w:tr>
+        <w:tc>
+          <w:tcPr>
+            <w:tcW w:w="1958" w:type="pct"/>
+          </w:tcPr>
+          <w:p>
+            <w:proofErr w:type="spellStart"/>
+            <w:r>
+              <w:t>speedbystreet.iwigis</w:t>
+            </w:r>
+            <w:proofErr w:type="spellEnd"/>
+          </w:p>
+        </w:tc>
+        <w:tc>
+          <w:tcPr>
+            <w:tcW w:w="3042" w:type="pct"/>
+          </w:tcPr>
+          <w:p>
+            <w:r>
+              <w:t>192.168.11.80</w:t>
+            </w:r>
+          </w:p>
+        </w:tc>
+      </w:tr>
+      <w:tr>
+        <w:tc>
+          <w:tcPr>
+            <w:tcW w:w="1958" w:type="pct"/>
+          </w:tcPr>
+          <w:p>
+            <w:proofErr w:type="spellStart"/>
+            <w:r>
+              <w:t>speedbystreet.username</w:t>
+            </w:r>
+            <w:proofErr w:type="spellEnd"/>
+          </w:p>
+        </w:tc>
+        <w:tc>
+          <w:tcPr>
+            <w:tcW w:w="3042" w:type="pct"/>
+          </w:tcPr>
+          <w:p>
+            <w:r>
+              <w:t>development</w:t>
+            </w:r>
+          </w:p>
+        </w:tc>
+      </w:tr>
+      <w:tr>
+        <w:tc>
+          <w:tcPr>
+            <w:tcW w:w="1958" w:type="pct"/>
+          </w:tcPr>
+          <w:p>
+            <w:proofErr w:type="spellStart"/>
+            <w:r>
+              <w:t>speedbystreet.password</w:t>
+            </w:r>
+            <w:proofErr w:type="spellEnd"/>
+          </w:p>
+        </w:tc>
+        <w:tc>
+          <w:tcPr>
+            <w:tcW w:w="3042" w:type="pct"/>
+          </w:tcPr>
+          <w:p>
+            <w:r>
+              <w:t>w1tn3ss</w:t>
+            </w:r>
+          </w:p>
+        </w:tc>
+      </w:tr>
+      <w:tr>
+        <w:tc>
+          <w:tcPr>
+            <w:tcW w:w="1958" w:type="pct"/>
+          </w:tcPr>
+          <w:p>
+            <w:proofErr w:type="spellStart"/>
+            <w:r>
+              <w:t>cron.emailreport</w:t>
+            </w:r>
+            <w:proofErr w:type="spellEnd"/>
+          </w:p>
+        </w:tc>
+        <w:tc>
+          <w:tcPr>
+            <w:tcW w:w="3042" w:type="pct"/>
+          </w:tcPr>
+          <w:p>
+            <w:r>
+              <w:t xml:space="preserve">0 1/15 * * </w:t>
+            </w:r>
+            <w:proofErr w:type="gramStart"/>
+            <w:r>
+              <w:t>* ?</w:t>
+            </w:r>
+            <w:proofErr w:type="gramEnd"/>
+          </w:p>
+        </w:tc>
+      </w:tr>
+      <w:tr>
+        <w:tc>
+          <w:tcPr>
+            <w:tcW w:w="1958" w:type="pct"/>
+          </w:tcPr>
+          <w:p>
+            <w:proofErr w:type="spellStart"/>
+            <w:r>
+              <w:t>cron.emailalert</w:t>
+            </w:r>
+            <w:proofErr w:type="spellEnd"/>
+          </w:p>
+        </w:tc>
+        <w:tc>
+          <w:tcPr>
+            <w:tcW w:w="3042" w:type="pct"/>
+          </w:tcPr>
+          <w:p>
+            <w:r>
+              <w:t xml:space="preserve">0 1/2 * * </w:t>
+            </w:r>
+            <w:proofErr w:type="gramStart"/>
+            <w:r>
+              <w:t>* ?</w:t>
+            </w:r>
+            <w:proofErr w:type="gramEnd"/>
+          </w:p>
+        </w:tc>
+      </w:tr>
+      <w:tr>
+        <w:tc>
+          <w:tcPr>
+            <w:tcW w:w="1958" w:type="pct"/>
+          </w:tcPr>
+          <w:p>
+            <w:proofErr w:type="spellStart"/>
+            <w:r>
+              <w:t>cronsmsalert</w:t>
+            </w:r>
+            <w:proofErr w:type="spellEnd"/>
+          </w:p>
+        </w:tc>
+        <w:tc>
+          <w:tcPr>
+            <w:tcW w:w="3042" w:type="pct"/>
+          </w:tcPr>
+          <w:p>
+            <w:r>
+              <w:t xml:space="preserve">0 0/2 * * </w:t>
+            </w:r>
+            <w:proofErr w:type="gramStart"/>
+            <w:r>
+              <w:t>* ?</w:t>
+            </w:r>
+            <w:proofErr w:type="gramEnd"/>
+          </w:p>
+        </w:tc>
+      </w:tr>
+      <w:tr>
+        <w:tc>
+          <w:tcPr>
+            <w:tcW w:w="1958" w:type="pct"/>
+          </w:tcPr>
+          <w:p>
+            <w:proofErr w:type="spellStart"/>
+            <w:r>
+              <w:t>cron.phonealert</w:t>
+            </w:r>
+            <w:proofErr w:type="spellEnd"/>
+          </w:p>
+        </w:tc>
+        <w:tc>
+          <w:tcPr>
+            <w:tcW w:w="3042" w:type="pct"/>
+          </w:tcPr>
+          <w:p>
+            <w:r>
+              <w:t xml:space="preserve">30 1/2 * * </w:t>
+            </w:r>
+            <w:proofErr w:type="gramStart"/>
+            <w:r>
+              <w:t>* ?</w:t>
+            </w:r>
+            <w:proofErr w:type="gramEnd"/>
+          </w:p>
+        </w:tc>
+      </w:tr>
+      <w:tr>
+        <w:tc>
+          <w:tcPr>
+            <w:tcW w:w="1958" w:type="pct"/>
+          </w:tcPr>
+          <w:p>
+            <w:proofErr w:type="spellStart"/>
+            <w:r>
+              <w:t>accountOptions.phoneAlerts</w:t>
+            </w:r>
+            <w:proofErr w:type="spellEnd"/>
+          </w:p>
+        </w:tc>
+        <w:tc>
+          <w:tcPr>
+            <w:tcW w:w="3042" w:type="pct"/>
+          </w:tcPr>
+          <w:p>
+            <w:r>
+              <w:t>MyAccountBean.java, PersonBean.java</w:t>
+            </w:r>
+          </w:p>
+        </w:tc>
+      </w:tr>
+      <w:tr>
+        <w:tc>
+          <w:tcPr>
+            <w:tcW w:w="1958" w:type="pct"/>
+          </w:tcPr>
+          <w:p>
+            <w:proofErr w:type="spellStart"/>
+            <w:r>
+              <w:t>accountOptions.noReplyEmailAddress</w:t>
+            </w:r>
+            <w:proofErr w:type="spellEnd"/>
+          </w:p>
+        </w:tc>
+        <w:tc>
+          <w:tcPr>
+            <w:tcW w:w="3042" w:type="pct"/>
+          </w:tcPr>
+          <w:p>
+            <w:r>
+              <w:t>applicationContext-reportx.xml</w:t>
+            </w:r>
+            <w:r>
+              <w:t xml:space="preserve"> </w:t>
+            </w:r>
+          </w:p>
+        </w:tc>
+      </w:tr>
+      <w:tr>
+        <w:tc>
+          <w:tcPr>
+            <w:tcW w:w="1958" w:type="pct"/>
+          </w:tcPr>
+          <w:p>
+            <w:r>
+              <w:t>externalConfig.phone01</w:t>
+            </w:r>
+          </w:p>
+        </w:tc>
+        <w:tc>
+          <w:tcPr>
+            <w:tcW w:w="3042" w:type="pct"/>
+          </w:tcPr>
+          <w:p>
+            <w:r>
+              <w:t xml:space="preserve">Used for error pages (403.xhtml, 404.xhtml,500.xhtml) and </w:t>
+            </w:r>
+            <w:proofErr w:type="spellStart"/>
+            <w:r>
+              <w:t>inthincCustomerSupport.xhtml</w:t>
+            </w:r>
+            <w:proofErr w:type="spellEnd"/>
+          </w:p>
+        </w:tc>
+      </w:tr>
+      <w:tr>
+        <w:tc>
+          <w:tcPr>
+            <w:tcW w:w="1958" w:type="pct"/>
+          </w:tcPr>
+          <w:p>
+            <w:r>
+              <w:t>externalConfig.phone02</w:t>
+            </w:r>
+          </w:p>
+        </w:tc>
+        <w:tc>
+          <w:tcPr>
+            <w:tcW w:w="3042" w:type="pct"/>
+          </w:tcPr>
+          <w:p>
+            <w:r>
+              <w:t xml:space="preserve">Used for error pages (403.xhtml, 404.xhtml,500.xhtml) and </w:t>
+            </w:r>
+            <w:proofErr w:type="spellStart"/>
+            <w:r>
+              <w:t>inthincCustomerSupport.xhtml</w:t>
+            </w:r>
+            <w:proofErr w:type="spellEnd"/>
+          </w:p>
+        </w:tc>
+      </w:tr>
+      <w:tr>
+        <w:tc>
+          <w:tcPr>
+            <w:tcW w:w="1958" w:type="pct"/>
+          </w:tcPr>
+          <w:p>
+            <w:proofErr w:type="spellStart"/>
+            <w:r>
+              <w:t>addressLookup</w:t>
+            </w:r>
+            <w:proofErr w:type="spellEnd"/>
+          </w:p>
+        </w:tc>
+        <w:tc>
+          <w:tcPr>
+            <w:tcW w:w="3042" w:type="pct"/>
+          </w:tcPr>
+          <w:p>
+            <w:proofErr w:type="spellStart"/>
+            <w:r>
+              <w:t>googleAjaxAddressLookupBean</w:t>
+            </w:r>
+            <w:proofErr w:type="spellEnd"/>
           </w:p>
         </w:tc>
       </w:tr>

</xml_diff>